<commit_message>
chang the contents related to lex
</commit_message>
<xml_diff>
--- a/docs/《DBMS》实验报告四.docx
+++ b/docs/《DBMS》实验报告四.docx
@@ -15,6 +15,7 @@
       </w:r>
     </w:p>
     <w:p>
+      <w:pPr/>
       <w:r>
         <w:rPr>
           <w:rFonts w:hint="eastAsia"/>
@@ -31,6 +32,7 @@
       </w:r>
     </w:p>
     <w:p>
+      <w:pPr/>
       <w:r>
         <w:rPr>
           <w:rFonts w:hint="eastAsia"/>
@@ -47,6 +49,7 @@
       </w:r>
     </w:p>
     <w:p>
+      <w:pPr/>
       <w:r>
         <w:rPr>
           <w:rFonts w:hint="eastAsia"/>
@@ -201,7 +204,19 @@
         <w:rPr>
           <w:rFonts w:hint="eastAsia"/>
         </w:rPr>
-        <w:t>sql.l 文件进行词法分析，并用户输入的语句中解析出保留关键词。</w:t>
+        <w:t>sql.l 文件进行词法分析，</w:t>
+      </w:r>
+      <w:r>
+        <w:rPr>
+          <w:rFonts w:hint="default"/>
+        </w:rPr>
+        <w:t>从</w:t>
+      </w:r>
+      <w:r>
+        <w:rPr>
+          <w:rFonts w:hint="eastAsia"/>
+        </w:rPr>
+        <w:t>用户输入的语句中解析出保留关键词。</w:t>
       </w:r>
     </w:p>
     <w:p>
@@ -436,12 +451,12 @@
         <w:tblW w:w="8522" w:type="dxa"/>
         <w:tblInd w:w="0" w:type="dxa"/>
         <w:tblBorders>
-          <w:top w:val="single" w:color="000000" w:themeColor="text1" w:sz="4" w:space="0"/>
-          <w:left w:val="single" w:color="000000" w:themeColor="text1" w:sz="4" w:space="0"/>
-          <w:bottom w:val="single" w:color="000000" w:themeColor="text1" w:sz="4" w:space="0"/>
-          <w:right w:val="single" w:color="000000" w:themeColor="text1" w:sz="4" w:space="0"/>
-          <w:insideH w:val="single" w:color="000000" w:themeColor="text1" w:sz="4" w:space="0"/>
-          <w:insideV w:val="single" w:color="000000" w:themeColor="text1" w:sz="4" w:space="0"/>
+          <w:top w:val="single" w:color="313739" w:themeColor="text1" w:sz="4" w:space="0"/>
+          <w:left w:val="single" w:color="313739" w:themeColor="text1" w:sz="4" w:space="0"/>
+          <w:bottom w:val="single" w:color="313739" w:themeColor="text1" w:sz="4" w:space="0"/>
+          <w:right w:val="single" w:color="313739" w:themeColor="text1" w:sz="4" w:space="0"/>
+          <w:insideH w:val="single" w:color="313739" w:themeColor="text1" w:sz="4" w:space="0"/>
+          <w:insideV w:val="single" w:color="313739" w:themeColor="text1" w:sz="4" w:space="0"/>
         </w:tblBorders>
         <w:tblLayout w:type="fixed"/>
         <w:tblCellMar>
@@ -455,58 +470,48 @@
         <w:gridCol w:w="8522"/>
       </w:tblGrid>
       <w:tr>
-        <w:tblPrEx>
-          <w:tblBorders>
-            <w:top w:val="single" w:color="000000" w:themeColor="text1" w:sz="4" w:space="0"/>
-            <w:left w:val="single" w:color="000000" w:themeColor="text1" w:sz="4" w:space="0"/>
-            <w:bottom w:val="single" w:color="000000" w:themeColor="text1" w:sz="4" w:space="0"/>
-            <w:right w:val="single" w:color="000000" w:themeColor="text1" w:sz="4" w:space="0"/>
-            <w:insideH w:val="single" w:color="000000" w:themeColor="text1" w:sz="4" w:space="0"/>
-            <w:insideV w:val="single" w:color="000000" w:themeColor="text1" w:sz="4" w:space="0"/>
-          </w:tblBorders>
-          <w:tblLayout w:type="fixed"/>
-          <w:tblCellMar>
-            <w:top w:w="0" w:type="dxa"/>
-            <w:left w:w="108" w:type="dxa"/>
-            <w:bottom w:w="0" w:type="dxa"/>
-            <w:right w:w="108" w:type="dxa"/>
-          </w:tblCellMar>
-        </w:tblPrEx>
         <w:tc>
           <w:tcPr>
             <w:tcW w:w="8522" w:type="dxa"/>
           </w:tcPr>
           <w:p>
+            <w:pPr/>
             <w:r>
               <w:t>SELECT FROM WHERE ORDER BY ASC DESC</w:t>
             </w:r>
           </w:p>
           <w:p>
+            <w:pPr/>
             <w:r>
               <w:t>ALL UNIQUE DISTINCT</w:t>
             </w:r>
           </w:p>
           <w:p>
+            <w:pPr/>
             <w:r>
               <w:t>CREATE TABLE DROP INDEX</w:t>
             </w:r>
           </w:p>
           <w:p>
+            <w:pPr/>
             <w:r>
               <w:t>INSERT INTO VALUES DELETE</w:t>
             </w:r>
           </w:p>
           <w:p>
+            <w:pPr/>
             <w:r>
               <w:t>CHARACTER INTEGER DATE</w:t>
             </w:r>
           </w:p>
           <w:p>
+            <w:pPr/>
             <w:r>
               <w:t>SHOW TABLES</w:t>
             </w:r>
           </w:p>
           <w:p>
+            <w:pPr/>
             <w:r>
               <w:t>EXIT</w:t>
             </w:r>
@@ -517,6 +522,194 @@
     <w:p>
       <w:pPr>
         <w:pStyle w:val="4"/>
+        <w:keepNext/>
+        <w:keepLines/>
+        <w:pageBreakBefore w:val="0"/>
+        <w:widowControl w:val="0"/>
+        <w:kinsoku/>
+        <w:wordWrap/>
+        <w:overflowPunct/>
+        <w:topLinePunct w:val="0"/>
+        <w:autoSpaceDE/>
+        <w:autoSpaceDN/>
+        <w:bidi w:val="0"/>
+        <w:adjustRightInd w:val="0"/>
+        <w:snapToGrid w:val="0"/>
+        <w:spacing w:before="260" w:after="260" w:line="360" w:lineRule="auto"/>
+        <w:ind w:left="0" w:leftChars="0" w:right="0" w:rightChars="0" w:firstLine="420" w:firstLineChars="0"/>
+        <w:jc w:val="both"/>
+        <w:textAlignment w:val="auto"/>
+        <w:outlineLvl w:val="2"/>
+        <w:rPr>
+          <w:rFonts w:hint="eastAsia" w:asciiTheme="minorHAnsi" w:hAnsiTheme="minorHAnsi" w:eastAsiaTheme="minorEastAsia" w:cstheme="minorBidi"/>
+          <w:b w:val="0"/>
+          <w:bCs w:val="0"/>
+          <w:kern w:val="2"/>
+          <w:sz w:val="21"/>
+          <w:szCs w:val="22"/>
+          <w:lang w:eastAsia="zh-CN" w:bidi="ar-SA"/>
+        </w:rPr>
+      </w:pPr>
+      <w:r>
+        <w:rPr>
+          <w:rFonts w:hint="eastAsia" w:asciiTheme="minorHAnsi" w:hAnsiTheme="minorHAnsi" w:eastAsiaTheme="minorEastAsia" w:cstheme="minorBidi"/>
+          <w:b w:val="0"/>
+          <w:bCs w:val="0"/>
+          <w:kern w:val="2"/>
+          <w:sz w:val="21"/>
+          <w:szCs w:val="22"/>
+          <w:lang w:eastAsia="zh-CN" w:bidi="ar-SA"/>
+        </w:rPr>
+        <w:t>在yacc文件中，终端符名</w:t>
+      </w:r>
+      <w:r>
+        <w:rPr>
+          <w:rFonts w:hint="default" w:cstheme="minorBidi"/>
+          <w:b w:val="0"/>
+          <w:bCs w:val="0"/>
+          <w:kern w:val="2"/>
+          <w:sz w:val="21"/>
+          <w:szCs w:val="22"/>
+          <w:lang w:eastAsia="zh-CN" w:bidi="ar-SA"/>
+        </w:rPr>
+        <w:t>约定俗成地用</w:t>
+      </w:r>
+      <w:r>
+        <w:rPr>
+          <w:rFonts w:hint="eastAsia" w:asciiTheme="minorHAnsi" w:hAnsiTheme="minorHAnsi" w:eastAsiaTheme="minorEastAsia" w:cstheme="minorBidi"/>
+          <w:b w:val="0"/>
+          <w:bCs w:val="0"/>
+          <w:kern w:val="2"/>
+          <w:sz w:val="21"/>
+          <w:szCs w:val="22"/>
+          <w:lang w:eastAsia="zh-CN" w:bidi="ar-SA"/>
+        </w:rPr>
+        <w:t>大</w:t>
+      </w:r>
+      <w:r>
+        <w:rPr>
+          <w:rFonts w:hint="default" w:cstheme="minorBidi"/>
+          <w:b w:val="0"/>
+          <w:bCs w:val="0"/>
+          <w:kern w:val="2"/>
+          <w:sz w:val="21"/>
+          <w:szCs w:val="22"/>
+          <w:lang w:eastAsia="zh-CN" w:bidi="ar-SA"/>
+        </w:rPr>
+        <w:t>写</w:t>
+      </w:r>
+      <w:r>
+        <w:rPr>
+          <w:rFonts w:hint="eastAsia" w:asciiTheme="minorHAnsi" w:hAnsiTheme="minorHAnsi" w:eastAsiaTheme="minorEastAsia" w:cstheme="minorBidi"/>
+          <w:b w:val="0"/>
+          <w:bCs w:val="0"/>
+          <w:kern w:val="2"/>
+          <w:sz w:val="21"/>
+          <w:szCs w:val="22"/>
+          <w:lang w:eastAsia="zh-CN" w:bidi="ar-SA"/>
+        </w:rPr>
+        <w:t>表示</w:t>
+      </w:r>
+      <w:r>
+        <w:rPr>
+          <w:rFonts w:hint="default" w:cstheme="minorBidi"/>
+          <w:b w:val="0"/>
+          <w:bCs w:val="0"/>
+          <w:kern w:val="2"/>
+          <w:sz w:val="21"/>
+          <w:szCs w:val="22"/>
+          <w:lang w:eastAsia="zh-CN" w:bidi="ar-SA"/>
+        </w:rPr>
+        <w:t>。</w:t>
+      </w:r>
+      <w:r>
+        <w:rPr>
+          <w:rFonts w:hint="eastAsia" w:asciiTheme="minorHAnsi" w:hAnsiTheme="minorHAnsi" w:eastAsiaTheme="minorEastAsia" w:cstheme="minorBidi"/>
+          <w:b w:val="0"/>
+          <w:bCs w:val="0"/>
+          <w:kern w:val="2"/>
+          <w:sz w:val="21"/>
+          <w:szCs w:val="22"/>
+          <w:lang w:eastAsia="zh-CN" w:bidi="ar-SA"/>
+        </w:rPr>
+        <w:t>因此在lex中</w:t>
+      </w:r>
+      <w:r>
+        <w:rPr>
+          <w:rFonts w:hint="default" w:cstheme="minorBidi"/>
+          <w:b w:val="0"/>
+          <w:bCs w:val="0"/>
+          <w:kern w:val="2"/>
+          <w:sz w:val="21"/>
+          <w:szCs w:val="22"/>
+          <w:lang w:eastAsia="zh-CN" w:bidi="ar-SA"/>
+        </w:rPr>
+        <w:t>将识别到的</w:t>
+      </w:r>
+      <w:r>
+        <w:rPr>
+          <w:rFonts w:hint="eastAsia" w:asciiTheme="minorHAnsi" w:hAnsiTheme="minorHAnsi" w:eastAsiaTheme="minorEastAsia" w:cstheme="minorBidi"/>
+          <w:b w:val="0"/>
+          <w:bCs w:val="0"/>
+          <w:kern w:val="2"/>
+          <w:sz w:val="21"/>
+          <w:szCs w:val="22"/>
+          <w:lang w:eastAsia="zh-CN" w:bidi="ar-SA"/>
+        </w:rPr>
+        <w:t>小写终端符名统一返回其大写形式。</w:t>
+      </w:r>
+      <w:r>
+        <w:rPr>
+          <w:rFonts w:hint="default" w:cstheme="minorBidi"/>
+          <w:b w:val="0"/>
+          <w:bCs w:val="0"/>
+          <w:kern w:val="2"/>
+          <w:sz w:val="21"/>
+          <w:szCs w:val="22"/>
+          <w:lang w:eastAsia="zh-CN" w:bidi="ar-SA"/>
+        </w:rPr>
+        <w:t>其中，</w:t>
+      </w:r>
+      <w:r>
+        <w:rPr>
+          <w:rFonts w:hint="default" w:cstheme="minorBidi"/>
+          <w:b w:val="0"/>
+          <w:bCs w:val="0"/>
+          <w:kern w:val="2"/>
+          <w:sz w:val="21"/>
+          <w:szCs w:val="22"/>
+          <w:lang w:eastAsia="zh-CN" w:bidi="ar-SA"/>
+        </w:rPr>
+        <w:t>char、CHAR返回CHARACTER</w:t>
+      </w:r>
+      <w:r>
+        <w:rPr>
+          <w:rFonts w:hint="default" w:cstheme="minorBidi"/>
+          <w:b w:val="0"/>
+          <w:bCs w:val="0"/>
+          <w:kern w:val="2"/>
+          <w:sz w:val="21"/>
+          <w:szCs w:val="22"/>
+          <w:lang w:eastAsia="zh-CN" w:bidi="ar-SA"/>
+        </w:rPr>
+        <w:t>，</w:t>
+      </w:r>
+      <w:r>
+        <w:rPr>
+          <w:rFonts w:hint="default" w:cstheme="minorBidi"/>
+          <w:b w:val="0"/>
+          <w:bCs w:val="0"/>
+          <w:kern w:val="2"/>
+          <w:sz w:val="21"/>
+          <w:szCs w:val="22"/>
+          <w:lang w:eastAsia="zh-CN" w:bidi="ar-SA"/>
+        </w:rPr>
+        <w:t>int、INT返回INTEGRER。</w:t>
+      </w:r>
+    </w:p>
+    <w:p>
+      <w:pPr>
+        <w:pStyle w:val="4"/>
         <w:rPr>
           <w:rFonts w:hint="eastAsia"/>
         </w:rPr>
@@ -537,12 +730,12 @@
         <w:tblW w:w="8522" w:type="dxa"/>
         <w:tblInd w:w="0" w:type="dxa"/>
         <w:tblBorders>
-          <w:top w:val="single" w:color="000000" w:themeColor="text1" w:sz="4" w:space="0"/>
-          <w:left w:val="single" w:color="000000" w:themeColor="text1" w:sz="4" w:space="0"/>
-          <w:bottom w:val="single" w:color="000000" w:themeColor="text1" w:sz="4" w:space="0"/>
-          <w:right w:val="single" w:color="000000" w:themeColor="text1" w:sz="4" w:space="0"/>
-          <w:insideH w:val="single" w:color="000000" w:themeColor="text1" w:sz="4" w:space="0"/>
-          <w:insideV w:val="single" w:color="000000" w:themeColor="text1" w:sz="4" w:space="0"/>
+          <w:top w:val="single" w:color="313739" w:themeColor="text1" w:sz="4" w:space="0"/>
+          <w:left w:val="single" w:color="313739" w:themeColor="text1" w:sz="4" w:space="0"/>
+          <w:bottom w:val="single" w:color="313739" w:themeColor="text1" w:sz="4" w:space="0"/>
+          <w:right w:val="single" w:color="313739" w:themeColor="text1" w:sz="4" w:space="0"/>
+          <w:insideH w:val="single" w:color="313739" w:themeColor="text1" w:sz="4" w:space="0"/>
+          <w:insideV w:val="single" w:color="313739" w:themeColor="text1" w:sz="4" w:space="0"/>
         </w:tblBorders>
         <w:tblLayout w:type="fixed"/>
         <w:tblCellMar>
@@ -556,43 +749,30 @@
         <w:gridCol w:w="8522"/>
       </w:tblGrid>
       <w:tr>
-        <w:tblPrEx>
-          <w:tblBorders>
-            <w:top w:val="single" w:color="000000" w:themeColor="text1" w:sz="4" w:space="0"/>
-            <w:left w:val="single" w:color="000000" w:themeColor="text1" w:sz="4" w:space="0"/>
-            <w:bottom w:val="single" w:color="000000" w:themeColor="text1" w:sz="4" w:space="0"/>
-            <w:right w:val="single" w:color="000000" w:themeColor="text1" w:sz="4" w:space="0"/>
-            <w:insideH w:val="single" w:color="000000" w:themeColor="text1" w:sz="4" w:space="0"/>
-            <w:insideV w:val="single" w:color="000000" w:themeColor="text1" w:sz="4" w:space="0"/>
-          </w:tblBorders>
-          <w:tblLayout w:type="fixed"/>
-          <w:tblCellMar>
-            <w:top w:w="0" w:type="dxa"/>
-            <w:left w:w="108" w:type="dxa"/>
-            <w:bottom w:w="0" w:type="dxa"/>
-            <w:right w:w="108" w:type="dxa"/>
-          </w:tblCellMar>
-        </w:tblPrEx>
         <w:tc>
           <w:tcPr>
             <w:tcW w:w="8522" w:type="dxa"/>
           </w:tcPr>
           <w:p>
+            <w:pPr/>
             <w:r>
               <w:t>AND</w:t>
             </w:r>
           </w:p>
           <w:p>
+            <w:pPr/>
             <w:r>
               <w:t>COMPARISION /* &lt; &lt;= &gt; &gt;= &lt;&gt; = */</w:t>
             </w:r>
           </w:p>
           <w:p>
+            <w:pPr/>
             <w:r>
               <w:t>'+' '-'</w:t>
             </w:r>
           </w:p>
           <w:p>
+            <w:pPr/>
             <w:r>
               <w:t>'*' '/'</w:t>
             </w:r>
@@ -616,24 +796,289 @@
     </w:p>
     <w:p>
       <w:pPr>
-        <w:rPr>
-          <w:rFonts w:hint="eastAsia"/>
-        </w:rPr>
-      </w:pPr>
-      <w:r>
-        <w:rPr>
-          <w:rFonts w:hint="eastAsia"/>
-        </w:rPr>
-        <w:t>[0-9]的NUMBER，[0- 9] [a-z A-Z] 的字符型。</w:t>
-      </w:r>
-    </w:p>
-    <w:p>
-      <w:pPr>
         <w:pStyle w:val="4"/>
-        <w:rPr>
-          <w:rFonts w:hint="eastAsia"/>
-        </w:rPr>
-      </w:pPr>
+        <w:keepNext/>
+        <w:keepLines/>
+        <w:pageBreakBefore w:val="0"/>
+        <w:widowControl w:val="0"/>
+        <w:kinsoku/>
+        <w:wordWrap/>
+        <w:overflowPunct/>
+        <w:topLinePunct w:val="0"/>
+        <w:autoSpaceDE/>
+        <w:autoSpaceDN/>
+        <w:bidi w:val="0"/>
+        <w:adjustRightInd w:val="0"/>
+        <w:snapToGrid w:val="0"/>
+        <w:spacing w:before="260" w:after="260" w:line="360" w:lineRule="auto"/>
+        <w:ind w:left="0" w:leftChars="0" w:right="0" w:rightChars="0" w:firstLine="420" w:firstLineChars="0"/>
+        <w:jc w:val="both"/>
+        <w:textAlignment w:val="auto"/>
+        <w:outlineLvl w:val="2"/>
+        <w:rPr>
+          <w:rFonts w:hint="default" w:cstheme="minorBidi"/>
+          <w:b w:val="0"/>
+          <w:bCs w:val="0"/>
+          <w:kern w:val="2"/>
+          <w:sz w:val="21"/>
+          <w:szCs w:val="22"/>
+          <w:lang w:eastAsia="zh-CN" w:bidi="ar-SA"/>
+        </w:rPr>
+      </w:pPr>
+      <w:r>
+        <w:rPr>
+          <w:rFonts w:hint="default" w:asciiTheme="minorHAnsi" w:hAnsiTheme="minorHAnsi" w:eastAsiaTheme="minorEastAsia" w:cstheme="minorBidi"/>
+          <w:b w:val="0"/>
+          <w:bCs w:val="0"/>
+          <w:kern w:val="2"/>
+          <w:sz w:val="21"/>
+          <w:szCs w:val="22"/>
+          <w:lang w:eastAsia="zh-CN" w:bidi="ar-SA"/>
+        </w:rPr>
+        <w:t>对于字符集合</w:t>
+      </w:r>
+      <w:r>
+        <w:rPr>
+          <w:rFonts w:hint="eastAsia" w:asciiTheme="minorHAnsi" w:hAnsiTheme="minorHAnsi" w:eastAsiaTheme="minorEastAsia" w:cstheme="minorBidi"/>
+          <w:b w:val="0"/>
+          <w:bCs w:val="0"/>
+          <w:kern w:val="2"/>
+          <w:sz w:val="21"/>
+          <w:szCs w:val="22"/>
+          <w:lang w:eastAsia="zh-CN" w:bidi="ar-SA"/>
+        </w:rPr>
+        <w:t>[-+*/:(),.;]</w:t>
+      </w:r>
+      <w:r>
+        <w:rPr>
+          <w:rFonts w:hint="default" w:asciiTheme="minorHAnsi" w:hAnsiTheme="minorHAnsi" w:eastAsiaTheme="minorEastAsia" w:cstheme="minorBidi"/>
+          <w:b w:val="0"/>
+          <w:bCs w:val="0"/>
+          <w:kern w:val="2"/>
+          <w:sz w:val="21"/>
+          <w:szCs w:val="22"/>
+          <w:lang w:eastAsia="zh-CN" w:bidi="ar-SA"/>
+        </w:rPr>
+        <w:t>，</w:t>
+      </w:r>
+      <w:r>
+        <w:rPr>
+          <w:rFonts w:hint="default" w:cstheme="minorBidi"/>
+          <w:b w:val="0"/>
+          <w:bCs w:val="0"/>
+          <w:kern w:val="2"/>
+          <w:sz w:val="21"/>
+          <w:szCs w:val="22"/>
+          <w:lang w:eastAsia="zh-CN" w:bidi="ar-SA"/>
+        </w:rPr>
+        <w:t>匹配到</w:t>
+      </w:r>
+      <w:r>
+        <w:rPr>
+          <w:rFonts w:hint="default" w:asciiTheme="minorHAnsi" w:hAnsiTheme="minorHAnsi" w:eastAsiaTheme="minorEastAsia" w:cstheme="minorBidi"/>
+          <w:b w:val="0"/>
+          <w:bCs w:val="0"/>
+          <w:kern w:val="2"/>
+          <w:sz w:val="21"/>
+          <w:szCs w:val="22"/>
+          <w:lang w:eastAsia="zh-CN" w:bidi="ar-SA"/>
+        </w:rPr>
+        <w:t>其</w:t>
+      </w:r>
+      <w:r>
+        <w:rPr>
+          <w:rFonts w:hint="default" w:asciiTheme="minorHAnsi" w:hAnsiTheme="minorHAnsi" w:eastAsiaTheme="minorEastAsia" w:cstheme="minorBidi"/>
+          <w:b w:val="0"/>
+          <w:bCs w:val="0"/>
+          <w:kern w:val="2"/>
+          <w:sz w:val="21"/>
+          <w:szCs w:val="22"/>
+          <w:lang w:eastAsia="zh-CN" w:bidi="ar-SA"/>
+        </w:rPr>
+        <w:t>中的任何一个符号，都将直接输出</w:t>
+      </w:r>
+      <w:r>
+        <w:rPr>
+          <w:rFonts w:hint="default" w:cstheme="minorBidi"/>
+          <w:b w:val="0"/>
+          <w:bCs w:val="0"/>
+          <w:kern w:val="2"/>
+          <w:sz w:val="21"/>
+          <w:szCs w:val="22"/>
+          <w:lang w:eastAsia="zh-CN" w:bidi="ar-SA"/>
+        </w:rPr>
+        <w:t>；</w:t>
+      </w:r>
+    </w:p>
+    <w:p>
+      <w:pPr>
+        <w:pStyle w:val="4"/>
+        <w:keepNext/>
+        <w:keepLines/>
+        <w:pageBreakBefore w:val="0"/>
+        <w:widowControl w:val="0"/>
+        <w:kinsoku/>
+        <w:wordWrap/>
+        <w:overflowPunct/>
+        <w:topLinePunct w:val="0"/>
+        <w:autoSpaceDE/>
+        <w:autoSpaceDN/>
+        <w:bidi w:val="0"/>
+        <w:adjustRightInd w:val="0"/>
+        <w:snapToGrid w:val="0"/>
+        <w:spacing w:before="260" w:after="260" w:line="360" w:lineRule="auto"/>
+        <w:ind w:left="0" w:leftChars="0" w:right="0" w:rightChars="0" w:firstLine="420" w:firstLineChars="0"/>
+        <w:jc w:val="both"/>
+        <w:textAlignment w:val="auto"/>
+        <w:outlineLvl w:val="2"/>
+        <w:rPr>
+          <w:rFonts w:hint="default" w:cstheme="minorBidi"/>
+          <w:b w:val="0"/>
+          <w:bCs w:val="0"/>
+          <w:kern w:val="2"/>
+          <w:sz w:val="21"/>
+          <w:szCs w:val="22"/>
+          <w:lang w:eastAsia="zh-CN" w:bidi="ar-SA"/>
+        </w:rPr>
+      </w:pPr>
+      <w:r>
+        <w:rPr>
+          <w:rFonts w:hint="default" w:cstheme="minorBidi"/>
+          <w:b w:val="0"/>
+          <w:bCs w:val="0"/>
+          <w:kern w:val="2"/>
+          <w:sz w:val="21"/>
+          <w:szCs w:val="22"/>
+          <w:lang w:eastAsia="zh-CN" w:bidi="ar-SA"/>
+        </w:rPr>
+        <w:t>对于字符集合</w:t>
+      </w:r>
+      <w:r>
+        <w:rPr>
+          <w:rFonts w:hint="eastAsia" w:asciiTheme="minorHAnsi" w:hAnsiTheme="minorHAnsi" w:eastAsiaTheme="minorEastAsia" w:cstheme="minorBidi"/>
+          <w:b w:val="0"/>
+          <w:bCs w:val="0"/>
+          <w:kern w:val="2"/>
+          <w:sz w:val="21"/>
+          <w:szCs w:val="22"/>
+          <w:lang w:eastAsia="zh-CN" w:bidi="ar-SA"/>
+        </w:rPr>
+        <w:t>[0-9]</w:t>
+      </w:r>
+      <w:r>
+        <w:rPr>
+          <w:rFonts w:hint="default" w:cstheme="minorBidi"/>
+          <w:b w:val="0"/>
+          <w:bCs w:val="0"/>
+          <w:kern w:val="2"/>
+          <w:sz w:val="21"/>
+          <w:szCs w:val="22"/>
+          <w:lang w:eastAsia="zh-CN" w:bidi="ar-SA"/>
+        </w:rPr>
+        <w:t>+，匹配一个或多个的0~9之间的数值，都将返回为</w:t>
+      </w:r>
+      <w:r>
+        <w:rPr>
+          <w:rFonts w:hint="eastAsia" w:asciiTheme="minorHAnsi" w:hAnsiTheme="minorHAnsi" w:eastAsiaTheme="minorEastAsia" w:cstheme="minorBidi"/>
+          <w:b w:val="0"/>
+          <w:bCs w:val="0"/>
+          <w:kern w:val="2"/>
+          <w:sz w:val="21"/>
+          <w:szCs w:val="22"/>
+          <w:lang w:eastAsia="zh-CN" w:bidi="ar-SA"/>
+        </w:rPr>
+        <w:t>NUMBER</w:t>
+      </w:r>
+      <w:r>
+        <w:rPr>
+          <w:rFonts w:hint="default" w:cstheme="minorBidi"/>
+          <w:b w:val="0"/>
+          <w:bCs w:val="0"/>
+          <w:kern w:val="2"/>
+          <w:sz w:val="21"/>
+          <w:szCs w:val="22"/>
+          <w:lang w:eastAsia="zh-CN" w:bidi="ar-SA"/>
+        </w:rPr>
+        <w:t>；</w:t>
+      </w:r>
+    </w:p>
+    <w:p>
+      <w:pPr>
+        <w:pStyle w:val="4"/>
+        <w:keepNext/>
+        <w:keepLines/>
+        <w:pageBreakBefore w:val="0"/>
+        <w:widowControl w:val="0"/>
+        <w:kinsoku/>
+        <w:wordWrap/>
+        <w:overflowPunct/>
+        <w:topLinePunct w:val="0"/>
+        <w:autoSpaceDE/>
+        <w:autoSpaceDN/>
+        <w:bidi w:val="0"/>
+        <w:adjustRightInd w:val="0"/>
+        <w:snapToGrid w:val="0"/>
+        <w:spacing w:before="260" w:after="260" w:line="360" w:lineRule="auto"/>
+        <w:ind w:left="0" w:leftChars="0" w:right="0" w:rightChars="0" w:firstLine="420" w:firstLineChars="0"/>
+        <w:jc w:val="both"/>
+        <w:textAlignment w:val="auto"/>
+        <w:outlineLvl w:val="2"/>
+        <w:rPr>
+          <w:rFonts w:hint="default" w:cstheme="minorBidi"/>
+          <w:b w:val="0"/>
+          <w:bCs w:val="0"/>
+          <w:kern w:val="2"/>
+          <w:sz w:val="21"/>
+          <w:szCs w:val="22"/>
+          <w:lang w:eastAsia="zh-CN" w:bidi="ar-SA"/>
+        </w:rPr>
+      </w:pPr>
+      <w:r>
+        <w:rPr>
+          <w:rFonts w:hint="default" w:cstheme="minorBidi"/>
+          <w:b w:val="0"/>
+          <w:bCs w:val="0"/>
+          <w:kern w:val="2"/>
+          <w:sz w:val="21"/>
+          <w:szCs w:val="22"/>
+          <w:lang w:eastAsia="zh-CN" w:bidi="ar-SA"/>
+        </w:rPr>
+        <w:t>对于字符集合</w:t>
+      </w:r>
+      <w:r>
+        <w:rPr>
+          <w:rFonts w:hint="eastAsia" w:asciiTheme="minorHAnsi" w:hAnsiTheme="minorHAnsi" w:eastAsiaTheme="minorEastAsia" w:cstheme="minorBidi"/>
+          <w:b w:val="0"/>
+          <w:bCs w:val="0"/>
+          <w:kern w:val="2"/>
+          <w:sz w:val="21"/>
+          <w:szCs w:val="22"/>
+          <w:lang w:eastAsia="zh-CN" w:bidi="ar-SA"/>
+        </w:rPr>
+        <w:t>[a-zA-Z][a-zA-Z0-9_]*</w:t>
+      </w:r>
+      <w:r>
+        <w:rPr>
+          <w:rFonts w:hint="default" w:cstheme="minorBidi"/>
+          <w:b w:val="0"/>
+          <w:bCs w:val="0"/>
+          <w:kern w:val="2"/>
+          <w:sz w:val="21"/>
+          <w:szCs w:val="22"/>
+          <w:lang w:eastAsia="zh-CN" w:bidi="ar-SA"/>
+        </w:rPr>
+        <w:t>，匹配以字母开头的，可重复多次的该模式，都返回成标识符NMAE；</w:t>
+      </w:r>
+    </w:p>
+    <w:p>
+      <w:pPr>
+        <w:pStyle w:val="4"/>
+        <w:rPr>
+          <w:rFonts w:hint="eastAsia"/>
+        </w:rPr>
+      </w:pPr>
+      <w:bookmarkStart w:id="0" w:name="_GoBack"/>
+      <w:bookmarkEnd w:id="0"/>
       <w:r>
         <w:rPr>
           <w:rFonts w:hint="eastAsia"/>
@@ -647,12 +1092,12 @@
         <w:tblW w:w="8522" w:type="dxa"/>
         <w:tblInd w:w="0" w:type="dxa"/>
         <w:tblBorders>
-          <w:top w:val="single" w:color="000000" w:themeColor="text1" w:sz="4" w:space="0"/>
-          <w:left w:val="single" w:color="000000" w:themeColor="text1" w:sz="4" w:space="0"/>
-          <w:bottom w:val="single" w:color="000000" w:themeColor="text1" w:sz="4" w:space="0"/>
-          <w:right w:val="single" w:color="000000" w:themeColor="text1" w:sz="4" w:space="0"/>
-          <w:insideH w:val="single" w:color="000000" w:themeColor="text1" w:sz="4" w:space="0"/>
-          <w:insideV w:val="single" w:color="000000" w:themeColor="text1" w:sz="4" w:space="0"/>
+          <w:top w:val="single" w:color="313739" w:themeColor="text1" w:sz="4" w:space="0"/>
+          <w:left w:val="single" w:color="313739" w:themeColor="text1" w:sz="4" w:space="0"/>
+          <w:bottom w:val="single" w:color="313739" w:themeColor="text1" w:sz="4" w:space="0"/>
+          <w:right w:val="single" w:color="313739" w:themeColor="text1" w:sz="4" w:space="0"/>
+          <w:insideH w:val="single" w:color="313739" w:themeColor="text1" w:sz="4" w:space="0"/>
+          <w:insideV w:val="single" w:color="313739" w:themeColor="text1" w:sz="4" w:space="0"/>
         </w:tblBorders>
         <w:tblLayout w:type="fixed"/>
         <w:tblCellMar>
@@ -666,33 +1111,18 @@
         <w:gridCol w:w="8522"/>
       </w:tblGrid>
       <w:tr>
-        <w:tblPrEx>
-          <w:tblBorders>
-            <w:top w:val="single" w:color="000000" w:themeColor="text1" w:sz="4" w:space="0"/>
-            <w:left w:val="single" w:color="000000" w:themeColor="text1" w:sz="4" w:space="0"/>
-            <w:bottom w:val="single" w:color="000000" w:themeColor="text1" w:sz="4" w:space="0"/>
-            <w:right w:val="single" w:color="000000" w:themeColor="text1" w:sz="4" w:space="0"/>
-            <w:insideH w:val="single" w:color="000000" w:themeColor="text1" w:sz="4" w:space="0"/>
-            <w:insideV w:val="single" w:color="000000" w:themeColor="text1" w:sz="4" w:space="0"/>
-          </w:tblBorders>
-          <w:tblLayout w:type="fixed"/>
-          <w:tblCellMar>
-            <w:top w:w="0" w:type="dxa"/>
-            <w:left w:w="108" w:type="dxa"/>
-            <w:bottom w:w="0" w:type="dxa"/>
-            <w:right w:w="108" w:type="dxa"/>
-          </w:tblCellMar>
-        </w:tblPrEx>
         <w:tc>
           <w:tcPr>
             <w:tcW w:w="8522" w:type="dxa"/>
           </w:tcPr>
           <w:p>
+            <w:pPr/>
             <w:r>
               <w:t>sql:</w:t>
             </w:r>
           </w:p>
           <w:p>
+            <w:pPr/>
             <w:r>
               <w:tab/>
             </w:r>
@@ -1646,7 +2076,6 @@
           <w:lang w:val="en-US" w:eastAsia="zh-CN"/>
         </w:rPr>
       </w:pPr>
-      <w:bookmarkStart w:id="0" w:name="_GoBack"/>
       <w:r>
         <w:rPr>
           <w:rFonts w:hint="eastAsia"/>
@@ -1656,7 +2085,6 @@
         </w:rPr>
         <w:t>测试样例：</w:t>
       </w:r>
-      <w:bookmarkEnd w:id="0"/>
       <w:r>
         <w:rPr>
           <w:rFonts w:hint="eastAsia"/>
@@ -5293,12 +5721,12 @@
         <w:tblW w:w="8522" w:type="dxa"/>
         <w:tblInd w:w="0" w:type="dxa"/>
         <w:tblBorders>
-          <w:top w:val="single" w:color="000000" w:themeColor="text1" w:sz="4" w:space="0"/>
-          <w:left w:val="single" w:color="000000" w:themeColor="text1" w:sz="4" w:space="0"/>
-          <w:bottom w:val="single" w:color="000000" w:themeColor="text1" w:sz="4" w:space="0"/>
-          <w:right w:val="single" w:color="000000" w:themeColor="text1" w:sz="4" w:space="0"/>
-          <w:insideH w:val="single" w:color="000000" w:themeColor="text1" w:sz="4" w:space="0"/>
-          <w:insideV w:val="single" w:color="000000" w:themeColor="text1" w:sz="4" w:space="0"/>
+          <w:top w:val="single" w:color="313739" w:themeColor="text1" w:sz="4" w:space="0"/>
+          <w:left w:val="single" w:color="313739" w:themeColor="text1" w:sz="4" w:space="0"/>
+          <w:bottom w:val="single" w:color="313739" w:themeColor="text1" w:sz="4" w:space="0"/>
+          <w:right w:val="single" w:color="313739" w:themeColor="text1" w:sz="4" w:space="0"/>
+          <w:insideH w:val="single" w:color="313739" w:themeColor="text1" w:sz="4" w:space="0"/>
+          <w:insideV w:val="single" w:color="313739" w:themeColor="text1" w:sz="4" w:space="0"/>
         </w:tblBorders>
         <w:tblLayout w:type="fixed"/>
         <w:tblCellMar>
@@ -5313,28 +5741,12 @@
         <w:gridCol w:w="4261"/>
       </w:tblGrid>
       <w:tr>
-        <w:tblPrEx>
-          <w:tblBorders>
-            <w:top w:val="single" w:color="000000" w:themeColor="text1" w:sz="4" w:space="0"/>
-            <w:left w:val="single" w:color="000000" w:themeColor="text1" w:sz="4" w:space="0"/>
-            <w:bottom w:val="single" w:color="000000" w:themeColor="text1" w:sz="4" w:space="0"/>
-            <w:right w:val="single" w:color="000000" w:themeColor="text1" w:sz="4" w:space="0"/>
-            <w:insideH w:val="single" w:color="000000" w:themeColor="text1" w:sz="4" w:space="0"/>
-            <w:insideV w:val="single" w:color="000000" w:themeColor="text1" w:sz="4" w:space="0"/>
-          </w:tblBorders>
-          <w:tblLayout w:type="fixed"/>
-          <w:tblCellMar>
-            <w:top w:w="0" w:type="dxa"/>
-            <w:left w:w="108" w:type="dxa"/>
-            <w:bottom w:w="0" w:type="dxa"/>
-            <w:right w:w="108" w:type="dxa"/>
-          </w:tblCellMar>
-        </w:tblPrEx>
         <w:tc>
           <w:tcPr>
             <w:tcW w:w="4261" w:type="dxa"/>
           </w:tcPr>
           <w:p>
+            <w:pPr/>
             <w:r>
               <w:rPr>
                 <w:rFonts w:hint="eastAsia"/>
@@ -5348,6 +5760,7 @@
             <w:tcW w:w="4261" w:type="dxa"/>
           </w:tcPr>
           <w:p>
+            <w:pPr/>
             <w:r>
               <w:rPr>
                 <w:rFonts w:hint="eastAsia"/>
@@ -5358,23 +5771,6 @@
         </w:tc>
       </w:tr>
       <w:tr>
-        <w:tblPrEx>
-          <w:tblBorders>
-            <w:top w:val="single" w:color="000000" w:themeColor="text1" w:sz="4" w:space="0"/>
-            <w:left w:val="single" w:color="000000" w:themeColor="text1" w:sz="4" w:space="0"/>
-            <w:bottom w:val="single" w:color="000000" w:themeColor="text1" w:sz="4" w:space="0"/>
-            <w:right w:val="single" w:color="000000" w:themeColor="text1" w:sz="4" w:space="0"/>
-            <w:insideH w:val="single" w:color="000000" w:themeColor="text1" w:sz="4" w:space="0"/>
-            <w:insideV w:val="single" w:color="000000" w:themeColor="text1" w:sz="4" w:space="0"/>
-          </w:tblBorders>
-          <w:tblLayout w:type="fixed"/>
-          <w:tblCellMar>
-            <w:top w:w="0" w:type="dxa"/>
-            <w:left w:w="108" w:type="dxa"/>
-            <w:bottom w:w="0" w:type="dxa"/>
-            <w:right w:w="108" w:type="dxa"/>
-          </w:tblCellMar>
-        </w:tblPrEx>
         <w:tc>
           <w:tcPr>
             <w:tcW w:w="4261" w:type="dxa"/>
@@ -5385,7 +5781,7 @@
               <w:widowControl/>
               <w:spacing w:line="240" w:lineRule="auto"/>
               <w:rPr>
-                <w:rFonts w:eastAsia="宋体" w:cs="Arial"/>
+                <w:rFonts w:eastAsia="SimSun" w:cs="Arial"/>
                 <w:color w:val="000000"/>
                 <w:kern w:val="0"/>
                 <w:szCs w:val="21"/>
@@ -5393,7 +5789,7 @@
             </w:pPr>
             <w:r>
               <w:rPr>
-                <w:rFonts w:eastAsia="宋体" w:cs="Arial"/>
+                <w:rFonts w:eastAsia="SimSun" w:cs="Arial"/>
                 <w:color w:val="000000"/>
                 <w:kern w:val="0"/>
                 <w:szCs w:val="21"/>
@@ -5414,7 +5810,7 @@
             </w:pPr>
             <w:r>
               <w:rPr>
-                <w:rFonts w:ascii="Arial" w:hAnsi="Arial" w:eastAsia="宋体" w:cs="Arial"/>
+                <w:rFonts w:ascii="Arial" w:hAnsi="Arial" w:eastAsia="SimSun" w:cs="Arial"/>
                 <w:color w:val="000000"/>
                 <w:kern w:val="0"/>
                 <w:szCs w:val="21"/>
@@ -5425,23 +5821,6 @@
         </w:tc>
       </w:tr>
       <w:tr>
-        <w:tblPrEx>
-          <w:tblBorders>
-            <w:top w:val="single" w:color="000000" w:themeColor="text1" w:sz="4" w:space="0"/>
-            <w:left w:val="single" w:color="000000" w:themeColor="text1" w:sz="4" w:space="0"/>
-            <w:bottom w:val="single" w:color="000000" w:themeColor="text1" w:sz="4" w:space="0"/>
-            <w:right w:val="single" w:color="000000" w:themeColor="text1" w:sz="4" w:space="0"/>
-            <w:insideH w:val="single" w:color="000000" w:themeColor="text1" w:sz="4" w:space="0"/>
-            <w:insideV w:val="single" w:color="000000" w:themeColor="text1" w:sz="4" w:space="0"/>
-          </w:tblBorders>
-          <w:tblLayout w:type="fixed"/>
-          <w:tblCellMar>
-            <w:top w:w="0" w:type="dxa"/>
-            <w:left w:w="108" w:type="dxa"/>
-            <w:bottom w:w="0" w:type="dxa"/>
-            <w:right w:w="108" w:type="dxa"/>
-          </w:tblCellMar>
-        </w:tblPrEx>
         <w:tc>
           <w:tcPr>
             <w:tcW w:w="4261" w:type="dxa"/>
@@ -5455,7 +5834,7 @@
             </w:pPr>
             <w:r>
               <w:rPr>
-                <w:rFonts w:eastAsia="宋体" w:cs="Arial"/>
+                <w:rFonts w:eastAsia="SimSun" w:cs="Arial"/>
                 <w:color w:val="000000"/>
                 <w:kern w:val="0"/>
                 <w:szCs w:val="21"/>
@@ -5476,7 +5855,7 @@
             </w:pPr>
             <w:r>
               <w:rPr>
-                <w:rFonts w:ascii="Arial" w:hAnsi="Arial" w:eastAsia="宋体" w:cs="Arial"/>
+                <w:rFonts w:ascii="Arial" w:hAnsi="Arial" w:eastAsia="SimSun" w:cs="Arial"/>
                 <w:color w:val="000000"/>
                 <w:kern w:val="0"/>
                 <w:szCs w:val="21"/>
@@ -5487,29 +5866,13 @@
         </w:tc>
       </w:tr>
       <w:tr>
-        <w:tblPrEx>
-          <w:tblBorders>
-            <w:top w:val="single" w:color="000000" w:themeColor="text1" w:sz="4" w:space="0"/>
-            <w:left w:val="single" w:color="000000" w:themeColor="text1" w:sz="4" w:space="0"/>
-            <w:bottom w:val="single" w:color="000000" w:themeColor="text1" w:sz="4" w:space="0"/>
-            <w:right w:val="single" w:color="000000" w:themeColor="text1" w:sz="4" w:space="0"/>
-            <w:insideH w:val="single" w:color="000000" w:themeColor="text1" w:sz="4" w:space="0"/>
-            <w:insideV w:val="single" w:color="000000" w:themeColor="text1" w:sz="4" w:space="0"/>
-          </w:tblBorders>
-          <w:tblLayout w:type="fixed"/>
-          <w:tblCellMar>
-            <w:top w:w="0" w:type="dxa"/>
-            <w:left w:w="108" w:type="dxa"/>
-            <w:bottom w:w="0" w:type="dxa"/>
-            <w:right w:w="108" w:type="dxa"/>
-          </w:tblCellMar>
-        </w:tblPrEx>
         <w:tc>
           <w:tcPr>
             <w:tcW w:w="4261" w:type="dxa"/>
             <w:vAlign w:val="center"/>
           </w:tcPr>
           <w:p>
+            <w:pPr/>
             <w:r>
               <w:t>y.tab.h + y.tab.c</w:t>
             </w:r>
@@ -5520,6 +5883,7 @@
             <w:tcW w:w="4261" w:type="dxa"/>
           </w:tcPr>
           <w:p>
+            <w:pPr/>
             <w:r>
               <w:rPr>
                 <w:rFonts w:hint="eastAsia"/>
@@ -5530,28 +5894,12 @@
         </w:tc>
       </w:tr>
       <w:tr>
-        <w:tblPrEx>
-          <w:tblBorders>
-            <w:top w:val="single" w:color="000000" w:themeColor="text1" w:sz="4" w:space="0"/>
-            <w:left w:val="single" w:color="000000" w:themeColor="text1" w:sz="4" w:space="0"/>
-            <w:bottom w:val="single" w:color="000000" w:themeColor="text1" w:sz="4" w:space="0"/>
-            <w:right w:val="single" w:color="000000" w:themeColor="text1" w:sz="4" w:space="0"/>
-            <w:insideH w:val="single" w:color="000000" w:themeColor="text1" w:sz="4" w:space="0"/>
-            <w:insideV w:val="single" w:color="000000" w:themeColor="text1" w:sz="4" w:space="0"/>
-          </w:tblBorders>
-          <w:tblLayout w:type="fixed"/>
-          <w:tblCellMar>
-            <w:top w:w="0" w:type="dxa"/>
-            <w:left w:w="108" w:type="dxa"/>
-            <w:bottom w:w="0" w:type="dxa"/>
-            <w:right w:w="108" w:type="dxa"/>
-          </w:tblCellMar>
-        </w:tblPrEx>
         <w:tc>
           <w:tcPr>
             <w:tcW w:w="4261" w:type="dxa"/>
           </w:tcPr>
           <w:p>
+            <w:pPr/>
             <w:r>
               <w:t>lex.yy.c</w:t>
             </w:r>
@@ -5562,6 +5910,7 @@
             <w:tcW w:w="4261" w:type="dxa"/>
           </w:tcPr>
           <w:p>
+            <w:pPr/>
             <w:r>
               <w:rPr>
                 <w:rFonts w:hint="eastAsia"/>
@@ -5572,7 +5921,9 @@
         </w:tc>
       </w:tr>
     </w:tbl>
-    <w:p/>
+    <w:p>
+      <w:pPr/>
+    </w:p>
     <w:sectPr>
       <w:pgSz w:w="11906" w:h="16838"/>
       <w:pgMar w:top="1440" w:right="1800" w:bottom="1440" w:left="1800" w:header="851" w:footer="992" w:gutter="0"/>
@@ -5658,7 +6009,7 @@
     <w:lsdException w:qFormat="1" w:unhideWhenUsed="0" w:uiPriority="10" w:semiHidden="0" w:name="Title"/>
     <w:lsdException w:uiPriority="99" w:name="Closing"/>
     <w:lsdException w:uiPriority="99" w:name="Signature"/>
-    <w:lsdException w:uiPriority="1" w:name="Default Paragraph Font"/>
+    <w:lsdException w:uiPriority="1" w:semiHidden="0" w:name="Default Paragraph Font"/>
     <w:lsdException w:uiPriority="99" w:name="Body Text"/>
     <w:lsdException w:uiPriority="99" w:name="Body Text Indent"/>
     <w:lsdException w:uiPriority="99" w:name="List Continue"/>
@@ -5696,7 +6047,7 @@
     <w:lsdException w:uiPriority="99" w:name="HTML Sample"/>
     <w:lsdException w:uiPriority="99" w:name="HTML Typewriter"/>
     <w:lsdException w:uiPriority="99" w:name="HTML Variable"/>
-    <w:lsdException w:qFormat="1" w:uiPriority="99" w:name="Normal Table"/>
+    <w:lsdException w:qFormat="1" w:uiPriority="99" w:semiHidden="0" w:name="Normal Table"/>
     <w:lsdException w:uiPriority="99" w:name="annotation subject"/>
     <w:lsdException w:uiPriority="99" w:name="Table Simple 1"/>
     <w:lsdException w:uiPriority="99" w:name="Table Simple 2"/>
@@ -5740,7 +6091,7 @@
     <w:lsdException w:uiPriority="99" w:name="Table Web 1"/>
     <w:lsdException w:uiPriority="99" w:name="Table Web 2"/>
     <w:lsdException w:uiPriority="99" w:name="Table Web 3"/>
-    <w:lsdException w:qFormat="1" w:uiPriority="99" w:name="Balloon Text"/>
+    <w:lsdException w:qFormat="1" w:uiPriority="99" w:semiHidden="0" w:name="Balloon Text"/>
     <w:lsdException w:qFormat="1" w:unhideWhenUsed="0" w:uiPriority="59" w:semiHidden="0" w:name="Table Grid"/>
     <w:lsdException w:uiPriority="99" w:name="Table Theme"/>
     <w:lsdException w:unhideWhenUsed="0" w:uiPriority="60" w:semiHidden="0" w:name="Light Shading"/>
@@ -6034,7 +6385,7 @@
       <w:outlineLvl w:val="0"/>
     </w:pPr>
     <w:rPr>
-      <w:rFonts w:eastAsia="宋体" w:asciiTheme="majorHAnsi" w:hAnsiTheme="majorHAnsi" w:cstheme="majorBidi"/>
+      <w:rFonts w:eastAsia="SimSun" w:asciiTheme="majorHAnsi" w:hAnsiTheme="majorHAnsi" w:cstheme="majorBidi"/>
       <w:b/>
       <w:bCs/>
       <w:sz w:val="32"/>
@@ -6048,12 +6399,12 @@
     <w:uiPriority w:val="59"/>
     <w:tblPr>
       <w:tblBorders>
-        <w:top w:val="single" w:color="000000" w:themeColor="text1" w:sz="4" w:space="0"/>
-        <w:left w:val="single" w:color="000000" w:themeColor="text1" w:sz="4" w:space="0"/>
-        <w:bottom w:val="single" w:color="000000" w:themeColor="text1" w:sz="4" w:space="0"/>
-        <w:right w:val="single" w:color="000000" w:themeColor="text1" w:sz="4" w:space="0"/>
-        <w:insideH w:val="single" w:color="000000" w:themeColor="text1" w:sz="4" w:space="0"/>
-        <w:insideV w:val="single" w:color="000000" w:themeColor="text1" w:sz="4" w:space="0"/>
+        <w:top w:val="single" w:color="313739" w:themeColor="text1" w:sz="4" w:space="0"/>
+        <w:left w:val="single" w:color="313739" w:themeColor="text1" w:sz="4" w:space="0"/>
+        <w:bottom w:val="single" w:color="313739" w:themeColor="text1" w:sz="4" w:space="0"/>
+        <w:right w:val="single" w:color="313739" w:themeColor="text1" w:sz="4" w:space="0"/>
+        <w:insideH w:val="single" w:color="313739" w:themeColor="text1" w:sz="4" w:space="0"/>
+        <w:insideV w:val="single" w:color="313739" w:themeColor="text1" w:sz="4" w:space="0"/>
       </w:tblBorders>
       <w:tblLayout w:type="fixed"/>
       <w:tblCellMar>
@@ -6098,7 +6449,7 @@
     <w:qFormat/>
     <w:uiPriority w:val="10"/>
     <w:rPr>
-      <w:rFonts w:eastAsia="宋体" w:asciiTheme="majorHAnsi" w:hAnsiTheme="majorHAnsi" w:cstheme="majorBidi"/>
+      <w:rFonts w:eastAsia="SimSun" w:asciiTheme="majorHAnsi" w:hAnsiTheme="majorHAnsi" w:cstheme="majorBidi"/>
       <w:b/>
       <w:bCs/>
       <w:sz w:val="32"/>
@@ -6189,7 +6540,7 @@
       <w:spacing w:beforeLines="0" w:afterLines="0"/>
     </w:pPr>
     <w:rPr>
-      <w:rFonts w:hint="eastAsia" w:ascii="Arial" w:hAnsi="Arial"/>
+      <w:rFonts w:hint="eastAsia" w:ascii="Arial" w:hAnsi="Arial" w:eastAsiaTheme="minorEastAsia" w:cstheme="minorBidi"/>
       <w:color w:val="000000"/>
       <w:sz w:val="24"/>
     </w:rPr>
@@ -6202,7 +6553,7 @@
   <a:themeElements>
     <a:clrScheme name="Office">
       <a:dk1>
-        <a:sysClr val="windowText" lastClr="000000"/>
+        <a:sysClr val="windowText" lastClr="313739"/>
       </a:dk1>
       <a:lt1>
         <a:sysClr val="window" lastClr="FFFFFF"/>

</xml_diff>